<commit_message>
red underlined means have finished with code
</commit_message>
<xml_diff>
--- a/Facebook_question.docx
+++ b/Facebook_question.docx
@@ -810,17 +810,19 @@
         <w:adjustRightInd w:val="0"/>
         <w:rPr>
           <w:rFonts w:ascii="Tahoma" w:hAnsi="Tahoma" w:cs="Tahoma"/>
-          <w:color w:val="434343"/>
-          <w:sz w:val="28"/>
-          <w:szCs w:val="28"/>
-        </w:rPr>
-      </w:pPr>
-      <w:r>
-        <w:rPr>
-          <w:rFonts w:ascii="Tahoma" w:hAnsi="Tahoma" w:cs="Tahoma"/>
-          <w:color w:val="434343"/>
-          <w:sz w:val="28"/>
-          <w:szCs w:val="28"/>
+          <w:color w:val="FF0000"/>
+          <w:sz w:val="28"/>
+          <w:szCs w:val="28"/>
+          <w:u w:val="single"/>
+        </w:rPr>
+      </w:pPr>
+      <w:r>
+        <w:rPr>
+          <w:rFonts w:ascii="Tahoma" w:hAnsi="Tahoma" w:cs="Tahoma"/>
+          <w:color w:val="FF0000"/>
+          <w:sz w:val="28"/>
+          <w:szCs w:val="28"/>
+          <w:u w:val="single"/>
         </w:rPr>
         <w:t xml:space="preserve">80        Remove Duplicates from Sorted Array II        32.7%        Medium        </w:t>
       </w:r>
@@ -931,17 +933,19 @@
         <w:adjustRightInd w:val="0"/>
         <w:rPr>
           <w:rFonts w:ascii="Tahoma" w:hAnsi="Tahoma" w:cs="Tahoma"/>
-          <w:color w:val="434343"/>
-          <w:sz w:val="28"/>
-          <w:szCs w:val="28"/>
-        </w:rPr>
-      </w:pPr>
-      <w:r>
-        <w:rPr>
-          <w:rFonts w:ascii="Tahoma" w:hAnsi="Tahoma" w:cs="Tahoma"/>
-          <w:color w:val="434343"/>
-          <w:sz w:val="28"/>
-          <w:szCs w:val="28"/>
+          <w:color w:val="FF0000"/>
+          <w:sz w:val="28"/>
+          <w:szCs w:val="28"/>
+          <w:u w:val="single"/>
+        </w:rPr>
+      </w:pPr>
+      <w:r>
+        <w:rPr>
+          <w:rFonts w:ascii="Tahoma" w:hAnsi="Tahoma" w:cs="Tahoma"/>
+          <w:color w:val="FF0000"/>
+          <w:sz w:val="28"/>
+          <w:szCs w:val="28"/>
+          <w:u w:val="single"/>
         </w:rPr>
         <w:t xml:space="preserve">98        Validate Binary Search Tree        20.9%        Medium        </w:t>
       </w:r>
@@ -1053,17 +1057,19 @@
         <w:adjustRightInd w:val="0"/>
         <w:rPr>
           <w:rFonts w:ascii="Tahoma" w:hAnsi="Tahoma" w:cs="Tahoma"/>
-          <w:color w:val="434343"/>
-          <w:sz w:val="28"/>
-          <w:szCs w:val="28"/>
-        </w:rPr>
-      </w:pPr>
-      <w:r>
-        <w:rPr>
-          <w:rFonts w:ascii="Tahoma" w:hAnsi="Tahoma" w:cs="Tahoma"/>
-          <w:color w:val="434343"/>
-          <w:sz w:val="28"/>
-          <w:szCs w:val="28"/>
+          <w:color w:val="FF0000"/>
+          <w:sz w:val="28"/>
+          <w:szCs w:val="28"/>
+          <w:u w:val="single"/>
+        </w:rPr>
+      </w:pPr>
+      <w:r>
+        <w:rPr>
+          <w:rFonts w:ascii="Tahoma" w:hAnsi="Tahoma" w:cs="Tahoma"/>
+          <w:color w:val="FF0000"/>
+          <w:sz w:val="28"/>
+          <w:szCs w:val="28"/>
+          <w:u w:val="single"/>
         </w:rPr>
         <w:t xml:space="preserve">127        Word Ladder        19.6%        Medium        </w:t>
       </w:r>
@@ -1099,17 +1105,19 @@
         <w:adjustRightInd w:val="0"/>
         <w:rPr>
           <w:rFonts w:ascii="Tahoma" w:hAnsi="Tahoma" w:cs="Tahoma"/>
-          <w:color w:val="434343"/>
-          <w:sz w:val="28"/>
-          <w:szCs w:val="28"/>
-        </w:rPr>
-      </w:pPr>
-      <w:r>
-        <w:rPr>
-          <w:rFonts w:ascii="Tahoma" w:hAnsi="Tahoma" w:cs="Tahoma"/>
-          <w:color w:val="434343"/>
-          <w:sz w:val="28"/>
-          <w:szCs w:val="28"/>
+          <w:color w:val="FF0000"/>
+          <w:sz w:val="28"/>
+          <w:szCs w:val="28"/>
+          <w:u w:val="single"/>
+        </w:rPr>
+      </w:pPr>
+      <w:r>
+        <w:rPr>
+          <w:rFonts w:ascii="Tahoma" w:hAnsi="Tahoma" w:cs="Tahoma"/>
+          <w:color w:val="FF0000"/>
+          <w:sz w:val="28"/>
+          <w:szCs w:val="28"/>
+          <w:u w:val="single"/>
         </w:rPr>
         <w:t xml:space="preserve">133        Clone Graph        24.9%        Medium        </w:t>
       </w:r>
@@ -1134,7 +1142,27 @@
           <w:sz w:val="28"/>
           <w:szCs w:val="28"/>
         </w:rPr>
-        <w:t xml:space="preserve">139        Word Break        25.2%        Medium        </w:t>
+        <w:t xml:space="preserve">139        </w:t>
+      </w:r>
+      <w:bookmarkStart w:id="0" w:name="_GoBack"/>
+      <w:r>
+        <w:rPr>
+          <w:rFonts w:ascii="Tahoma" w:hAnsi="Tahoma" w:cs="Tahoma"/>
+          <w:color w:val="434343"/>
+          <w:sz w:val="28"/>
+          <w:szCs w:val="28"/>
+        </w:rPr>
+        <w:t xml:space="preserve">Word Break        </w:t>
+      </w:r>
+      <w:bookmarkEnd w:id="0"/>
+      <w:r>
+        <w:rPr>
+          <w:rFonts w:ascii="Tahoma" w:hAnsi="Tahoma" w:cs="Tahoma"/>
+          <w:color w:val="434343"/>
+          <w:sz w:val="28"/>
+          <w:szCs w:val="28"/>
+        </w:rPr>
+        <w:t xml:space="preserve">25.2%        Medium        </w:t>
       </w:r>
     </w:p>
     <w:p>
@@ -1323,8 +1351,8 @@
         </w:rPr>
         <w:t xml:space="preserve">206        </w:t>
       </w:r>
-      <w:bookmarkStart w:id="0" w:name="OLE_LINK1"/>
-      <w:bookmarkStart w:id="1" w:name="OLE_LINK2"/>
+      <w:bookmarkStart w:id="1" w:name="OLE_LINK1"/>
+      <w:bookmarkStart w:id="2" w:name="OLE_LINK2"/>
       <w:r>
         <w:rPr>
           <w:rFonts w:ascii="Tahoma" w:hAnsi="Tahoma" w:cs="Tahoma"/>
@@ -1335,8 +1363,8 @@
         </w:rPr>
         <w:t xml:space="preserve">Reverse Linked List        </w:t>
       </w:r>
-      <w:bookmarkEnd w:id="0"/>
       <w:bookmarkEnd w:id="1"/>
+      <w:bookmarkEnd w:id="2"/>
       <w:r>
         <w:rPr>
           <w:rFonts w:ascii="Tahoma" w:hAnsi="Tahoma" w:cs="Tahoma"/>
@@ -2176,18 +2204,7 @@
           <w:sz w:val="28"/>
           <w:szCs w:val="28"/>
         </w:rPr>
-        <w:t>334        In</w:t>
-      </w:r>
-      <w:bookmarkStart w:id="2" w:name="_GoBack"/>
-      <w:bookmarkEnd w:id="2"/>
-      <w:r>
-        <w:rPr>
-          <w:rFonts w:ascii="Tahoma" w:hAnsi="Tahoma" w:cs="Tahoma"/>
-          <w:color w:val="434343"/>
-          <w:sz w:val="28"/>
-          <w:szCs w:val="28"/>
-        </w:rPr>
-        <w:t>creasing Triplet Subsequence        33.2%        Medium</w:t>
+        <w:t>334        Increasing Triplet Subsequence        33.2%        Medium</w:t>
       </w:r>
     </w:p>
     <w:sectPr>

</xml_diff>

<commit_message>
keep track of the questions competed, red underlinemeans done, yellow means need subscribtion to see, other have not done
</commit_message>
<xml_diff>
--- a/Facebook_question.docx
+++ b/Facebook_question.docx
@@ -1142,228 +1142,540 @@
           <w:sz w:val="28"/>
           <w:szCs w:val="28"/>
         </w:rPr>
-        <w:t xml:space="preserve">139        </w:t>
-      </w:r>
-      <w:bookmarkStart w:id="0" w:name="_GoBack"/>
-      <w:r>
-        <w:rPr>
-          <w:rFonts w:ascii="Tahoma" w:hAnsi="Tahoma" w:cs="Tahoma"/>
-          <w:color w:val="434343"/>
-          <w:sz w:val="28"/>
-          <w:szCs w:val="28"/>
-        </w:rPr>
-        <w:t xml:space="preserve">Word Break        </w:t>
+        <w:t xml:space="preserve">139        Word Break        25.2%        Medium        </w:t>
+      </w:r>
+    </w:p>
+    <w:p>
+      <w:pPr>
+        <w:widowControl w:val="0"/>
+        <w:autoSpaceDE w:val="0"/>
+        <w:autoSpaceDN w:val="0"/>
+        <w:adjustRightInd w:val="0"/>
+        <w:rPr>
+          <w:rFonts w:ascii="Tahoma" w:hAnsi="Tahoma" w:cs="Tahoma"/>
+          <w:color w:val="434343"/>
+          <w:sz w:val="28"/>
+          <w:szCs w:val="28"/>
+        </w:rPr>
+      </w:pPr>
+      <w:r>
+        <w:rPr>
+          <w:rFonts w:ascii="Tahoma" w:hAnsi="Tahoma" w:cs="Tahoma"/>
+          <w:color w:val="434343"/>
+          <w:sz w:val="28"/>
+          <w:szCs w:val="28"/>
+        </w:rPr>
+        <w:t xml:space="preserve">146        LRU Cache        15.8%        Hard        </w:t>
+      </w:r>
+    </w:p>
+    <w:p>
+      <w:pPr>
+        <w:widowControl w:val="0"/>
+        <w:autoSpaceDE w:val="0"/>
+        <w:autoSpaceDN w:val="0"/>
+        <w:adjustRightInd w:val="0"/>
+        <w:rPr>
+          <w:rFonts w:ascii="Tahoma" w:hAnsi="Tahoma" w:cs="Tahoma"/>
+          <w:color w:val="434343"/>
+          <w:sz w:val="28"/>
+          <w:szCs w:val="28"/>
+        </w:rPr>
+      </w:pPr>
+      <w:r>
+        <w:rPr>
+          <w:rFonts w:ascii="Tahoma" w:hAnsi="Tahoma" w:cs="Tahoma"/>
+          <w:color w:val="434343"/>
+          <w:sz w:val="28"/>
+          <w:szCs w:val="28"/>
+        </w:rPr>
+        <w:t xml:space="preserve">157        Read N Characters Given Read4         29.5%        Easy        </w:t>
+      </w:r>
+    </w:p>
+    <w:p>
+      <w:pPr>
+        <w:widowControl w:val="0"/>
+        <w:autoSpaceDE w:val="0"/>
+        <w:autoSpaceDN w:val="0"/>
+        <w:adjustRightInd w:val="0"/>
+        <w:rPr>
+          <w:rFonts w:ascii="Tahoma" w:hAnsi="Tahoma" w:cs="Tahoma"/>
+          <w:color w:val="434343"/>
+          <w:sz w:val="28"/>
+          <w:szCs w:val="28"/>
+        </w:rPr>
+      </w:pPr>
+      <w:r>
+        <w:rPr>
+          <w:rFonts w:ascii="Tahoma" w:hAnsi="Tahoma" w:cs="Tahoma"/>
+          <w:color w:val="434343"/>
+          <w:sz w:val="28"/>
+          <w:szCs w:val="28"/>
+        </w:rPr>
+        <w:t xml:space="preserve">158        Read N Characters Given Read4 II - Call multiple times         23.4%        Hard        </w:t>
+      </w:r>
+    </w:p>
+    <w:p>
+      <w:pPr>
+        <w:widowControl w:val="0"/>
+        <w:autoSpaceDE w:val="0"/>
+        <w:autoSpaceDN w:val="0"/>
+        <w:adjustRightInd w:val="0"/>
+        <w:rPr>
+          <w:rFonts w:ascii="Tahoma" w:hAnsi="Tahoma" w:cs="Tahoma"/>
+          <w:color w:val="434343"/>
+          <w:sz w:val="28"/>
+          <w:szCs w:val="28"/>
+        </w:rPr>
+      </w:pPr>
+      <w:r>
+        <w:rPr>
+          <w:rFonts w:ascii="Tahoma" w:hAnsi="Tahoma" w:cs="Tahoma"/>
+          <w:color w:val="434343"/>
+          <w:sz w:val="28"/>
+          <w:szCs w:val="28"/>
+        </w:rPr>
+        <w:t xml:space="preserve">161        One Edit Distance         28.4%        Medium        </w:t>
+      </w:r>
+    </w:p>
+    <w:p>
+      <w:pPr>
+        <w:widowControl w:val="0"/>
+        <w:autoSpaceDE w:val="0"/>
+        <w:autoSpaceDN w:val="0"/>
+        <w:adjustRightInd w:val="0"/>
+        <w:rPr>
+          <w:rFonts w:ascii="Tahoma" w:hAnsi="Tahoma" w:cs="Tahoma"/>
+          <w:color w:val="FF0000"/>
+          <w:sz w:val="28"/>
+          <w:szCs w:val="28"/>
+          <w:u w:val="single"/>
+        </w:rPr>
+      </w:pPr>
+      <w:r>
+        <w:rPr>
+          <w:rFonts w:ascii="Tahoma" w:hAnsi="Tahoma" w:cs="Tahoma"/>
+          <w:color w:val="FF0000"/>
+          <w:sz w:val="28"/>
+          <w:szCs w:val="28"/>
+          <w:u w:val="single"/>
+        </w:rPr>
+        <w:t xml:space="preserve">168        Excel Sheet Column Title        21.6%        Easy        </w:t>
+      </w:r>
+    </w:p>
+    <w:p>
+      <w:pPr>
+        <w:widowControl w:val="0"/>
+        <w:autoSpaceDE w:val="0"/>
+        <w:autoSpaceDN w:val="0"/>
+        <w:adjustRightInd w:val="0"/>
+        <w:rPr>
+          <w:rFonts w:ascii="Tahoma" w:hAnsi="Tahoma" w:cs="Tahoma"/>
+          <w:color w:val="434343"/>
+          <w:sz w:val="28"/>
+          <w:szCs w:val="28"/>
+          <w:u w:val="single"/>
+        </w:rPr>
+      </w:pPr>
+      <w:r>
+        <w:rPr>
+          <w:rFonts w:ascii="Tahoma" w:hAnsi="Tahoma" w:cs="Tahoma"/>
+          <w:color w:val="FF0000"/>
+          <w:sz w:val="28"/>
+          <w:szCs w:val="28"/>
+          <w:u w:val="single"/>
+        </w:rPr>
+        <w:t xml:space="preserve">173        Binary Search Tree Iterator        34.5%        Medium        </w:t>
+      </w:r>
+    </w:p>
+    <w:p>
+      <w:pPr>
+        <w:widowControl w:val="0"/>
+        <w:autoSpaceDE w:val="0"/>
+        <w:autoSpaceDN w:val="0"/>
+        <w:adjustRightInd w:val="0"/>
+        <w:rPr>
+          <w:rFonts w:ascii="Tahoma" w:hAnsi="Tahoma" w:cs="Tahoma"/>
+          <w:color w:val="434343"/>
+          <w:sz w:val="28"/>
+          <w:szCs w:val="28"/>
+        </w:rPr>
+      </w:pPr>
+      <w:r>
+        <w:rPr>
+          <w:rFonts w:ascii="Tahoma" w:hAnsi="Tahoma" w:cs="Tahoma"/>
+          <w:color w:val="FF0000"/>
+          <w:sz w:val="28"/>
+          <w:szCs w:val="28"/>
+          <w:u w:val="single"/>
+        </w:rPr>
+        <w:t xml:space="preserve">200        Number of Islands        27.6%        </w:t>
+      </w:r>
+      <w:r>
+        <w:rPr>
+          <w:rFonts w:ascii="Tahoma" w:hAnsi="Tahoma" w:cs="Tahoma"/>
+          <w:color w:val="434343"/>
+          <w:sz w:val="28"/>
+          <w:szCs w:val="28"/>
+        </w:rPr>
+        <w:t xml:space="preserve">Medium        </w:t>
+      </w:r>
+    </w:p>
+    <w:p>
+      <w:pPr>
+        <w:widowControl w:val="0"/>
+        <w:autoSpaceDE w:val="0"/>
+        <w:autoSpaceDN w:val="0"/>
+        <w:adjustRightInd w:val="0"/>
+        <w:rPr>
+          <w:rFonts w:ascii="Tahoma" w:hAnsi="Tahoma" w:cs="Tahoma"/>
+          <w:color w:val="434343"/>
+          <w:sz w:val="28"/>
+          <w:szCs w:val="28"/>
+        </w:rPr>
+      </w:pPr>
+      <w:r>
+        <w:rPr>
+          <w:rFonts w:ascii="Tahoma" w:hAnsi="Tahoma" w:cs="Tahoma"/>
+          <w:color w:val="FF0000"/>
+          <w:sz w:val="28"/>
+          <w:szCs w:val="28"/>
+          <w:u w:val="single"/>
+        </w:rPr>
+        <w:t xml:space="preserve">206        </w:t>
+      </w:r>
+      <w:bookmarkStart w:id="0" w:name="OLE_LINK1"/>
+      <w:bookmarkStart w:id="1" w:name="OLE_LINK2"/>
+      <w:r>
+        <w:rPr>
+          <w:rFonts w:ascii="Tahoma" w:hAnsi="Tahoma" w:cs="Tahoma"/>
+          <w:color w:val="FF0000"/>
+          <w:sz w:val="28"/>
+          <w:szCs w:val="28"/>
+          <w:u w:val="single"/>
+        </w:rPr>
+        <w:t xml:space="preserve">Reverse Linked List        </w:t>
       </w:r>
       <w:bookmarkEnd w:id="0"/>
-      <w:r>
-        <w:rPr>
-          <w:rFonts w:ascii="Tahoma" w:hAnsi="Tahoma" w:cs="Tahoma"/>
-          <w:color w:val="434343"/>
-          <w:sz w:val="28"/>
-          <w:szCs w:val="28"/>
-        </w:rPr>
-        <w:t xml:space="preserve">25.2%        Medium        </w:t>
-      </w:r>
-    </w:p>
-    <w:p>
-      <w:pPr>
-        <w:widowControl w:val="0"/>
-        <w:autoSpaceDE w:val="0"/>
-        <w:autoSpaceDN w:val="0"/>
-        <w:adjustRightInd w:val="0"/>
-        <w:rPr>
-          <w:rFonts w:ascii="Tahoma" w:hAnsi="Tahoma" w:cs="Tahoma"/>
-          <w:color w:val="434343"/>
-          <w:sz w:val="28"/>
-          <w:szCs w:val="28"/>
-        </w:rPr>
-      </w:pPr>
-      <w:r>
-        <w:rPr>
-          <w:rFonts w:ascii="Tahoma" w:hAnsi="Tahoma" w:cs="Tahoma"/>
-          <w:color w:val="434343"/>
-          <w:sz w:val="28"/>
-          <w:szCs w:val="28"/>
-        </w:rPr>
-        <w:t xml:space="preserve">146        LRU Cache        15.8%        Hard        </w:t>
-      </w:r>
-    </w:p>
-    <w:p>
-      <w:pPr>
-        <w:widowControl w:val="0"/>
-        <w:autoSpaceDE w:val="0"/>
-        <w:autoSpaceDN w:val="0"/>
-        <w:adjustRightInd w:val="0"/>
-        <w:rPr>
-          <w:rFonts w:ascii="Tahoma" w:hAnsi="Tahoma" w:cs="Tahoma"/>
-          <w:color w:val="434343"/>
-          <w:sz w:val="28"/>
-          <w:szCs w:val="28"/>
-        </w:rPr>
-      </w:pPr>
-      <w:r>
-        <w:rPr>
-          <w:rFonts w:ascii="Tahoma" w:hAnsi="Tahoma" w:cs="Tahoma"/>
-          <w:color w:val="434343"/>
-          <w:sz w:val="28"/>
-          <w:szCs w:val="28"/>
-        </w:rPr>
-        <w:t xml:space="preserve">157        Read N Characters Given Read4         29.5%        Easy        </w:t>
-      </w:r>
-    </w:p>
-    <w:p>
-      <w:pPr>
-        <w:widowControl w:val="0"/>
-        <w:autoSpaceDE w:val="0"/>
-        <w:autoSpaceDN w:val="0"/>
-        <w:adjustRightInd w:val="0"/>
-        <w:rPr>
-          <w:rFonts w:ascii="Tahoma" w:hAnsi="Tahoma" w:cs="Tahoma"/>
-          <w:color w:val="434343"/>
-          <w:sz w:val="28"/>
-          <w:szCs w:val="28"/>
-        </w:rPr>
-      </w:pPr>
-      <w:r>
-        <w:rPr>
-          <w:rFonts w:ascii="Tahoma" w:hAnsi="Tahoma" w:cs="Tahoma"/>
-          <w:color w:val="434343"/>
-          <w:sz w:val="28"/>
-          <w:szCs w:val="28"/>
-        </w:rPr>
-        <w:t xml:space="preserve">158        Read N Characters Given Read4 II - Call multiple times         23.4%        Hard        </w:t>
-      </w:r>
-    </w:p>
-    <w:p>
-      <w:pPr>
-        <w:widowControl w:val="0"/>
-        <w:autoSpaceDE w:val="0"/>
-        <w:autoSpaceDN w:val="0"/>
-        <w:adjustRightInd w:val="0"/>
-        <w:rPr>
-          <w:rFonts w:ascii="Tahoma" w:hAnsi="Tahoma" w:cs="Tahoma"/>
-          <w:color w:val="434343"/>
-          <w:sz w:val="28"/>
-          <w:szCs w:val="28"/>
-        </w:rPr>
-      </w:pPr>
-      <w:r>
-        <w:rPr>
-          <w:rFonts w:ascii="Tahoma" w:hAnsi="Tahoma" w:cs="Tahoma"/>
-          <w:color w:val="434343"/>
-          <w:sz w:val="28"/>
-          <w:szCs w:val="28"/>
-        </w:rPr>
-        <w:t xml:space="preserve">161        One Edit Distance         28.4%        Medium        </w:t>
-      </w:r>
-    </w:p>
-    <w:p>
-      <w:pPr>
-        <w:widowControl w:val="0"/>
-        <w:autoSpaceDE w:val="0"/>
-        <w:autoSpaceDN w:val="0"/>
-        <w:adjustRightInd w:val="0"/>
-        <w:rPr>
-          <w:rFonts w:ascii="Tahoma" w:hAnsi="Tahoma" w:cs="Tahoma"/>
-          <w:color w:val="FF0000"/>
-          <w:sz w:val="28"/>
-          <w:szCs w:val="28"/>
-          <w:u w:val="single"/>
-        </w:rPr>
-      </w:pPr>
-      <w:r>
-        <w:rPr>
-          <w:rFonts w:ascii="Tahoma" w:hAnsi="Tahoma" w:cs="Tahoma"/>
-          <w:color w:val="FF0000"/>
-          <w:sz w:val="28"/>
-          <w:szCs w:val="28"/>
-          <w:u w:val="single"/>
-        </w:rPr>
-        <w:t xml:space="preserve">168        Excel Sheet Column Title        21.6%        Easy        </w:t>
-      </w:r>
-    </w:p>
-    <w:p>
-      <w:pPr>
-        <w:widowControl w:val="0"/>
-        <w:autoSpaceDE w:val="0"/>
-        <w:autoSpaceDN w:val="0"/>
-        <w:adjustRightInd w:val="0"/>
-        <w:rPr>
-          <w:rFonts w:ascii="Tahoma" w:hAnsi="Tahoma" w:cs="Tahoma"/>
-          <w:color w:val="434343"/>
-          <w:sz w:val="28"/>
-          <w:szCs w:val="28"/>
-        </w:rPr>
-      </w:pPr>
-      <w:r>
-        <w:rPr>
-          <w:rFonts w:ascii="Tahoma" w:hAnsi="Tahoma" w:cs="Tahoma"/>
-          <w:color w:val="434343"/>
-          <w:sz w:val="28"/>
-          <w:szCs w:val="28"/>
-        </w:rPr>
-        <w:t xml:space="preserve">173        Binary Search Tree Iterator        34.5%        Medium        </w:t>
-      </w:r>
-    </w:p>
-    <w:p>
-      <w:pPr>
-        <w:widowControl w:val="0"/>
-        <w:autoSpaceDE w:val="0"/>
-        <w:autoSpaceDN w:val="0"/>
-        <w:adjustRightInd w:val="0"/>
-        <w:rPr>
-          <w:rFonts w:ascii="Tahoma" w:hAnsi="Tahoma" w:cs="Tahoma"/>
-          <w:color w:val="434343"/>
-          <w:sz w:val="28"/>
-          <w:szCs w:val="28"/>
-        </w:rPr>
-      </w:pPr>
-      <w:r>
-        <w:rPr>
-          <w:rFonts w:ascii="Tahoma" w:hAnsi="Tahoma" w:cs="Tahoma"/>
-          <w:color w:val="434343"/>
-          <w:sz w:val="28"/>
-          <w:szCs w:val="28"/>
-        </w:rPr>
-        <w:t xml:space="preserve">200        Number of Islands        27.6%        Medium        </w:t>
-      </w:r>
-    </w:p>
-    <w:p>
-      <w:pPr>
-        <w:widowControl w:val="0"/>
-        <w:autoSpaceDE w:val="0"/>
-        <w:autoSpaceDN w:val="0"/>
-        <w:adjustRightInd w:val="0"/>
-        <w:rPr>
-          <w:rFonts w:ascii="Tahoma" w:hAnsi="Tahoma" w:cs="Tahoma"/>
-          <w:color w:val="434343"/>
-          <w:sz w:val="28"/>
-          <w:szCs w:val="28"/>
-        </w:rPr>
-      </w:pPr>
-      <w:r>
-        <w:rPr>
-          <w:rFonts w:ascii="Tahoma" w:hAnsi="Tahoma" w:cs="Tahoma"/>
-          <w:color w:val="FF0000"/>
-          <w:sz w:val="28"/>
-          <w:szCs w:val="28"/>
-          <w:u w:val="single"/>
-        </w:rPr>
-        <w:t xml:space="preserve">206        </w:t>
-      </w:r>
-      <w:bookmarkStart w:id="1" w:name="OLE_LINK1"/>
-      <w:bookmarkStart w:id="2" w:name="OLE_LINK2"/>
-      <w:r>
-        <w:rPr>
-          <w:rFonts w:ascii="Tahoma" w:hAnsi="Tahoma" w:cs="Tahoma"/>
-          <w:color w:val="FF0000"/>
-          <w:sz w:val="28"/>
-          <w:szCs w:val="28"/>
-          <w:u w:val="single"/>
-        </w:rPr>
-        <w:t xml:space="preserve">Reverse Linked List        </w:t>
-      </w:r>
       <w:bookmarkEnd w:id="1"/>
+      <w:r>
+        <w:rPr>
+          <w:rFonts w:ascii="Tahoma" w:hAnsi="Tahoma" w:cs="Tahoma"/>
+          <w:color w:val="FF0000"/>
+          <w:sz w:val="28"/>
+          <w:szCs w:val="28"/>
+          <w:u w:val="single"/>
+        </w:rPr>
+        <w:t xml:space="preserve">39.4%        </w:t>
+      </w:r>
+      <w:r>
+        <w:rPr>
+          <w:rFonts w:ascii="Tahoma" w:hAnsi="Tahoma" w:cs="Tahoma"/>
+          <w:color w:val="434343"/>
+          <w:sz w:val="28"/>
+          <w:szCs w:val="28"/>
+        </w:rPr>
+        <w:t xml:space="preserve">Easy        </w:t>
+      </w:r>
+    </w:p>
+    <w:p>
+      <w:pPr>
+        <w:widowControl w:val="0"/>
+        <w:autoSpaceDE w:val="0"/>
+        <w:autoSpaceDN w:val="0"/>
+        <w:adjustRightInd w:val="0"/>
+        <w:rPr>
+          <w:rFonts w:ascii="Tahoma" w:hAnsi="Tahoma" w:cs="Tahoma"/>
+          <w:color w:val="434343"/>
+          <w:sz w:val="28"/>
+          <w:szCs w:val="28"/>
+        </w:rPr>
+      </w:pPr>
+      <w:r>
+        <w:rPr>
+          <w:rFonts w:ascii="Tahoma" w:hAnsi="Tahoma" w:cs="Tahoma"/>
+          <w:color w:val="434343"/>
+          <w:sz w:val="28"/>
+          <w:szCs w:val="28"/>
+        </w:rPr>
+        <w:t xml:space="preserve">208        Implement </w:t>
+      </w:r>
+      <w:proofErr w:type="spellStart"/>
+      <w:r>
+        <w:rPr>
+          <w:rFonts w:ascii="Tahoma" w:hAnsi="Tahoma" w:cs="Tahoma"/>
+          <w:color w:val="434343"/>
+          <w:sz w:val="28"/>
+          <w:szCs w:val="28"/>
+        </w:rPr>
+        <w:t>Trie</w:t>
+      </w:r>
+      <w:proofErr w:type="spellEnd"/>
+      <w:r>
+        <w:rPr>
+          <w:rFonts w:ascii="Tahoma" w:hAnsi="Tahoma" w:cs="Tahoma"/>
+          <w:color w:val="434343"/>
+          <w:sz w:val="28"/>
+          <w:szCs w:val="28"/>
+        </w:rPr>
+        <w:t xml:space="preserve"> (Prefix </w:t>
+      </w:r>
+      <w:proofErr w:type="gramStart"/>
+      <w:r>
+        <w:rPr>
+          <w:rFonts w:ascii="Tahoma" w:hAnsi="Tahoma" w:cs="Tahoma"/>
+          <w:color w:val="434343"/>
+          <w:sz w:val="28"/>
+          <w:szCs w:val="28"/>
+        </w:rPr>
+        <w:t>Tree)   </w:t>
+      </w:r>
+      <w:proofErr w:type="gramEnd"/>
+      <w:r>
+        <w:rPr>
+          <w:rFonts w:ascii="Tahoma" w:hAnsi="Tahoma" w:cs="Tahoma"/>
+          <w:color w:val="434343"/>
+          <w:sz w:val="28"/>
+          <w:szCs w:val="28"/>
+        </w:rPr>
+        <w:t xml:space="preserve">     25.3%        Medium        </w:t>
+      </w:r>
+    </w:p>
+    <w:p>
+      <w:pPr>
+        <w:widowControl w:val="0"/>
+        <w:autoSpaceDE w:val="0"/>
+        <w:autoSpaceDN w:val="0"/>
+        <w:adjustRightInd w:val="0"/>
+        <w:rPr>
+          <w:rFonts w:ascii="Tahoma" w:hAnsi="Tahoma" w:cs="Tahoma"/>
+          <w:color w:val="FF0000"/>
+          <w:sz w:val="28"/>
+          <w:szCs w:val="28"/>
+          <w:u w:val="single"/>
+        </w:rPr>
+      </w:pPr>
+      <w:r>
+        <w:rPr>
+          <w:rFonts w:ascii="Tahoma" w:hAnsi="Tahoma" w:cs="Tahoma"/>
+          <w:color w:val="FF0000"/>
+          <w:sz w:val="28"/>
+          <w:szCs w:val="28"/>
+          <w:u w:val="single"/>
+        </w:rPr>
+        <w:t xml:space="preserve">209        Minimum Size Subarray Sum        26.8%        Medium        </w:t>
+      </w:r>
+    </w:p>
+    <w:p>
+      <w:pPr>
+        <w:widowControl w:val="0"/>
+        <w:autoSpaceDE w:val="0"/>
+        <w:autoSpaceDN w:val="0"/>
+        <w:adjustRightInd w:val="0"/>
+        <w:rPr>
+          <w:rFonts w:ascii="Tahoma" w:hAnsi="Tahoma" w:cs="Tahoma"/>
+          <w:color w:val="434343"/>
+          <w:sz w:val="28"/>
+          <w:szCs w:val="28"/>
+        </w:rPr>
+      </w:pPr>
+      <w:r>
+        <w:rPr>
+          <w:rFonts w:ascii="Tahoma" w:hAnsi="Tahoma" w:cs="Tahoma"/>
+          <w:color w:val="434343"/>
+          <w:sz w:val="28"/>
+          <w:szCs w:val="28"/>
+        </w:rPr>
+        <w:t xml:space="preserve">210        Course Schedule II        21.0%        Medium        </w:t>
+      </w:r>
+    </w:p>
+    <w:p>
+      <w:pPr>
+        <w:widowControl w:val="0"/>
+        <w:autoSpaceDE w:val="0"/>
+        <w:autoSpaceDN w:val="0"/>
+        <w:adjustRightInd w:val="0"/>
+        <w:rPr>
+          <w:rFonts w:ascii="Tahoma" w:hAnsi="Tahoma" w:cs="Tahoma"/>
+          <w:color w:val="434343"/>
+          <w:sz w:val="28"/>
+          <w:szCs w:val="28"/>
+        </w:rPr>
+      </w:pPr>
+      <w:r>
+        <w:rPr>
+          <w:rFonts w:ascii="Tahoma" w:hAnsi="Tahoma" w:cs="Tahoma"/>
+          <w:color w:val="434343"/>
+          <w:sz w:val="28"/>
+          <w:szCs w:val="28"/>
+        </w:rPr>
+        <w:t xml:space="preserve">211        Add and Search Word - Data structure design        20.2%        Medium        </w:t>
+      </w:r>
+    </w:p>
+    <w:p>
+      <w:pPr>
+        <w:widowControl w:val="0"/>
+        <w:autoSpaceDE w:val="0"/>
+        <w:autoSpaceDN w:val="0"/>
+        <w:adjustRightInd w:val="0"/>
+        <w:rPr>
+          <w:rFonts w:ascii="Tahoma" w:hAnsi="Tahoma" w:cs="Tahoma"/>
+          <w:color w:val="434343"/>
+          <w:sz w:val="28"/>
+          <w:szCs w:val="28"/>
+        </w:rPr>
+      </w:pPr>
+      <w:r>
+        <w:rPr>
+          <w:rFonts w:ascii="Tahoma" w:hAnsi="Tahoma" w:cs="Tahoma"/>
+          <w:color w:val="FF0000"/>
+          <w:sz w:val="28"/>
+          <w:szCs w:val="28"/>
+          <w:u w:val="single"/>
+        </w:rPr>
+        <w:t>215        Kth Largest Element in an Array        33.1%       </w:t>
+      </w:r>
+      <w:r>
+        <w:rPr>
+          <w:rFonts w:ascii="Tahoma" w:hAnsi="Tahoma" w:cs="Tahoma"/>
+          <w:color w:val="FF0000"/>
+          <w:sz w:val="28"/>
+          <w:szCs w:val="28"/>
+        </w:rPr>
+        <w:t xml:space="preserve"> </w:t>
+      </w:r>
+      <w:r>
+        <w:rPr>
+          <w:rFonts w:ascii="Tahoma" w:hAnsi="Tahoma" w:cs="Tahoma"/>
+          <w:color w:val="434343"/>
+          <w:sz w:val="28"/>
+          <w:szCs w:val="28"/>
+        </w:rPr>
+        <w:t xml:space="preserve">Medium        </w:t>
+      </w:r>
+    </w:p>
+    <w:p>
+      <w:pPr>
+        <w:widowControl w:val="0"/>
+        <w:autoSpaceDE w:val="0"/>
+        <w:autoSpaceDN w:val="0"/>
+        <w:adjustRightInd w:val="0"/>
+        <w:rPr>
+          <w:rFonts w:ascii="Tahoma" w:hAnsi="Tahoma" w:cs="Tahoma"/>
+          <w:color w:val="434343"/>
+          <w:sz w:val="28"/>
+          <w:szCs w:val="28"/>
+        </w:rPr>
+      </w:pPr>
+      <w:r>
+        <w:rPr>
+          <w:rFonts w:ascii="Tahoma" w:hAnsi="Tahoma" w:cs="Tahoma"/>
+          <w:color w:val="434343"/>
+          <w:sz w:val="28"/>
+          <w:szCs w:val="28"/>
+        </w:rPr>
+        <w:t xml:space="preserve">218        The Skyline Problem        22.0%        Hard        </w:t>
+      </w:r>
+    </w:p>
+    <w:p>
+      <w:pPr>
+        <w:widowControl w:val="0"/>
+        <w:autoSpaceDE w:val="0"/>
+        <w:autoSpaceDN w:val="0"/>
+        <w:adjustRightInd w:val="0"/>
+        <w:rPr>
+          <w:rFonts w:ascii="Tahoma" w:hAnsi="Tahoma" w:cs="Tahoma"/>
+          <w:color w:val="FF0000"/>
+          <w:sz w:val="28"/>
+          <w:szCs w:val="28"/>
+          <w:u w:val="single"/>
+        </w:rPr>
+      </w:pPr>
+      <w:r>
+        <w:rPr>
+          <w:rFonts w:ascii="Tahoma" w:hAnsi="Tahoma" w:cs="Tahoma"/>
+          <w:color w:val="FF0000"/>
+          <w:sz w:val="28"/>
+          <w:szCs w:val="28"/>
+          <w:u w:val="single"/>
+        </w:rPr>
+        <w:t xml:space="preserve">221        Maximal Square        23.5%        Medium        </w:t>
+      </w:r>
+    </w:p>
+    <w:p>
+      <w:pPr>
+        <w:widowControl w:val="0"/>
+        <w:autoSpaceDE w:val="0"/>
+        <w:autoSpaceDN w:val="0"/>
+        <w:adjustRightInd w:val="0"/>
+        <w:rPr>
+          <w:rFonts w:ascii="Tahoma" w:hAnsi="Tahoma" w:cs="Tahoma"/>
+          <w:color w:val="FF0000"/>
+          <w:sz w:val="28"/>
+          <w:szCs w:val="28"/>
+          <w:u w:val="single"/>
+        </w:rPr>
+      </w:pPr>
+      <w:r>
+        <w:rPr>
+          <w:rFonts w:ascii="Tahoma" w:hAnsi="Tahoma" w:cs="Tahoma"/>
+          <w:color w:val="FF0000"/>
+          <w:sz w:val="28"/>
+          <w:szCs w:val="28"/>
+          <w:u w:val="single"/>
+        </w:rPr>
+        <w:t xml:space="preserve">234        Palindrome Linked List        28.0%        Easy        </w:t>
+      </w:r>
+    </w:p>
+    <w:p>
+      <w:pPr>
+        <w:widowControl w:val="0"/>
+        <w:autoSpaceDE w:val="0"/>
+        <w:autoSpaceDN w:val="0"/>
+        <w:adjustRightInd w:val="0"/>
+        <w:rPr>
+          <w:rFonts w:ascii="Tahoma" w:hAnsi="Tahoma" w:cs="Tahoma"/>
+          <w:color w:val="FF0000"/>
+          <w:sz w:val="28"/>
+          <w:szCs w:val="28"/>
+          <w:u w:val="single"/>
+        </w:rPr>
+      </w:pPr>
+      <w:r>
+        <w:rPr>
+          <w:rFonts w:ascii="Tahoma" w:hAnsi="Tahoma" w:cs="Tahoma"/>
+          <w:color w:val="FF0000"/>
+          <w:sz w:val="28"/>
+          <w:szCs w:val="28"/>
+          <w:u w:val="single"/>
+        </w:rPr>
+        <w:t xml:space="preserve">235        Lowest Common Ancestor of a Binary Search Tree        37.7%        Easy        </w:t>
+      </w:r>
+    </w:p>
+    <w:p>
+      <w:pPr>
+        <w:widowControl w:val="0"/>
+        <w:autoSpaceDE w:val="0"/>
+        <w:autoSpaceDN w:val="0"/>
+        <w:adjustRightInd w:val="0"/>
+        <w:rPr>
+          <w:rFonts w:ascii="Tahoma" w:hAnsi="Tahoma" w:cs="Tahoma"/>
+          <w:color w:val="FF0000"/>
+          <w:sz w:val="28"/>
+          <w:szCs w:val="28"/>
+          <w:u w:val="single"/>
+        </w:rPr>
+      </w:pPr>
+      <w:r>
+        <w:rPr>
+          <w:rFonts w:ascii="Tahoma" w:hAnsi="Tahoma" w:cs="Tahoma"/>
+          <w:color w:val="FF0000"/>
+          <w:sz w:val="28"/>
+          <w:szCs w:val="28"/>
+          <w:u w:val="single"/>
+        </w:rPr>
+        <w:t>236        Lowest Common Ancestor</w:t>
+      </w:r>
+      <w:bookmarkStart w:id="2" w:name="_GoBack"/>
       <w:bookmarkEnd w:id="2"/>
       <w:r>
         <w:rPr>
@@ -1373,311 +1685,30 @@
           <w:szCs w:val="28"/>
           <w:u w:val="single"/>
         </w:rPr>
-        <w:t xml:space="preserve">39.4%        </w:t>
-      </w:r>
-      <w:r>
-        <w:rPr>
-          <w:rFonts w:ascii="Tahoma" w:hAnsi="Tahoma" w:cs="Tahoma"/>
-          <w:color w:val="434343"/>
-          <w:sz w:val="28"/>
-          <w:szCs w:val="28"/>
-        </w:rPr>
-        <w:t xml:space="preserve">Easy        </w:t>
-      </w:r>
-    </w:p>
-    <w:p>
-      <w:pPr>
-        <w:widowControl w:val="0"/>
-        <w:autoSpaceDE w:val="0"/>
-        <w:autoSpaceDN w:val="0"/>
-        <w:adjustRightInd w:val="0"/>
-        <w:rPr>
-          <w:rFonts w:ascii="Tahoma" w:hAnsi="Tahoma" w:cs="Tahoma"/>
-          <w:color w:val="434343"/>
-          <w:sz w:val="28"/>
-          <w:szCs w:val="28"/>
-        </w:rPr>
-      </w:pPr>
-      <w:r>
-        <w:rPr>
-          <w:rFonts w:ascii="Tahoma" w:hAnsi="Tahoma" w:cs="Tahoma"/>
-          <w:color w:val="434343"/>
-          <w:sz w:val="28"/>
-          <w:szCs w:val="28"/>
-        </w:rPr>
-        <w:t xml:space="preserve">208        Implement </w:t>
-      </w:r>
-      <w:proofErr w:type="spellStart"/>
-      <w:r>
-        <w:rPr>
-          <w:rFonts w:ascii="Tahoma" w:hAnsi="Tahoma" w:cs="Tahoma"/>
-          <w:color w:val="434343"/>
-          <w:sz w:val="28"/>
-          <w:szCs w:val="28"/>
-        </w:rPr>
-        <w:t>Trie</w:t>
-      </w:r>
-      <w:proofErr w:type="spellEnd"/>
-      <w:r>
-        <w:rPr>
-          <w:rFonts w:ascii="Tahoma" w:hAnsi="Tahoma" w:cs="Tahoma"/>
-          <w:color w:val="434343"/>
-          <w:sz w:val="28"/>
-          <w:szCs w:val="28"/>
-        </w:rPr>
-        <w:t xml:space="preserve"> (Prefix </w:t>
-      </w:r>
-      <w:proofErr w:type="gramStart"/>
-      <w:r>
-        <w:rPr>
-          <w:rFonts w:ascii="Tahoma" w:hAnsi="Tahoma" w:cs="Tahoma"/>
-          <w:color w:val="434343"/>
-          <w:sz w:val="28"/>
-          <w:szCs w:val="28"/>
-        </w:rPr>
-        <w:t>Tree)   </w:t>
-      </w:r>
-      <w:proofErr w:type="gramEnd"/>
-      <w:r>
-        <w:rPr>
-          <w:rFonts w:ascii="Tahoma" w:hAnsi="Tahoma" w:cs="Tahoma"/>
-          <w:color w:val="434343"/>
-          <w:sz w:val="28"/>
-          <w:szCs w:val="28"/>
-        </w:rPr>
-        <w:t xml:space="preserve">     25.3%        Medium        </w:t>
-      </w:r>
-    </w:p>
-    <w:p>
-      <w:pPr>
-        <w:widowControl w:val="0"/>
-        <w:autoSpaceDE w:val="0"/>
-        <w:autoSpaceDN w:val="0"/>
-        <w:adjustRightInd w:val="0"/>
-        <w:rPr>
-          <w:rFonts w:ascii="Tahoma" w:hAnsi="Tahoma" w:cs="Tahoma"/>
-          <w:color w:val="434343"/>
-          <w:sz w:val="28"/>
-          <w:szCs w:val="28"/>
-        </w:rPr>
-      </w:pPr>
-      <w:r>
-        <w:rPr>
-          <w:rFonts w:ascii="Tahoma" w:hAnsi="Tahoma" w:cs="Tahoma"/>
-          <w:color w:val="434343"/>
-          <w:sz w:val="28"/>
-          <w:szCs w:val="28"/>
-        </w:rPr>
-        <w:t xml:space="preserve">209        Minimum Size Subarray Sum        26.8%        Medium        </w:t>
-      </w:r>
-    </w:p>
-    <w:p>
-      <w:pPr>
-        <w:widowControl w:val="0"/>
-        <w:autoSpaceDE w:val="0"/>
-        <w:autoSpaceDN w:val="0"/>
-        <w:adjustRightInd w:val="0"/>
-        <w:rPr>
-          <w:rFonts w:ascii="Tahoma" w:hAnsi="Tahoma" w:cs="Tahoma"/>
-          <w:color w:val="434343"/>
-          <w:sz w:val="28"/>
-          <w:szCs w:val="28"/>
-        </w:rPr>
-      </w:pPr>
-      <w:r>
-        <w:rPr>
-          <w:rFonts w:ascii="Tahoma" w:hAnsi="Tahoma" w:cs="Tahoma"/>
-          <w:color w:val="434343"/>
-          <w:sz w:val="28"/>
-          <w:szCs w:val="28"/>
-        </w:rPr>
-        <w:t xml:space="preserve">210        Course Schedule II        21.0%        Medium        </w:t>
-      </w:r>
-    </w:p>
-    <w:p>
-      <w:pPr>
-        <w:widowControl w:val="0"/>
-        <w:autoSpaceDE w:val="0"/>
-        <w:autoSpaceDN w:val="0"/>
-        <w:adjustRightInd w:val="0"/>
-        <w:rPr>
-          <w:rFonts w:ascii="Tahoma" w:hAnsi="Tahoma" w:cs="Tahoma"/>
-          <w:color w:val="434343"/>
-          <w:sz w:val="28"/>
-          <w:szCs w:val="28"/>
-        </w:rPr>
-      </w:pPr>
-      <w:r>
-        <w:rPr>
-          <w:rFonts w:ascii="Tahoma" w:hAnsi="Tahoma" w:cs="Tahoma"/>
-          <w:color w:val="434343"/>
-          <w:sz w:val="28"/>
-          <w:szCs w:val="28"/>
-        </w:rPr>
-        <w:t xml:space="preserve">211        Add and Search Word - Data structure design        20.2%        Medium        </w:t>
-      </w:r>
-    </w:p>
-    <w:p>
-      <w:pPr>
-        <w:widowControl w:val="0"/>
-        <w:autoSpaceDE w:val="0"/>
-        <w:autoSpaceDN w:val="0"/>
-        <w:adjustRightInd w:val="0"/>
-        <w:rPr>
-          <w:rFonts w:ascii="Tahoma" w:hAnsi="Tahoma" w:cs="Tahoma"/>
-          <w:color w:val="434343"/>
-          <w:sz w:val="28"/>
-          <w:szCs w:val="28"/>
-        </w:rPr>
-      </w:pPr>
-      <w:r>
-        <w:rPr>
-          <w:rFonts w:ascii="Tahoma" w:hAnsi="Tahoma" w:cs="Tahoma"/>
-          <w:color w:val="434343"/>
-          <w:sz w:val="28"/>
-          <w:szCs w:val="28"/>
-        </w:rPr>
-        <w:t xml:space="preserve">215        Kth Largest Element in an Array        33.1%        Medium        </w:t>
-      </w:r>
-    </w:p>
-    <w:p>
-      <w:pPr>
-        <w:widowControl w:val="0"/>
-        <w:autoSpaceDE w:val="0"/>
-        <w:autoSpaceDN w:val="0"/>
-        <w:adjustRightInd w:val="0"/>
-        <w:rPr>
-          <w:rFonts w:ascii="Tahoma" w:hAnsi="Tahoma" w:cs="Tahoma"/>
-          <w:color w:val="434343"/>
-          <w:sz w:val="28"/>
-          <w:szCs w:val="28"/>
-        </w:rPr>
-      </w:pPr>
-      <w:r>
-        <w:rPr>
-          <w:rFonts w:ascii="Tahoma" w:hAnsi="Tahoma" w:cs="Tahoma"/>
-          <w:color w:val="434343"/>
-          <w:sz w:val="28"/>
-          <w:szCs w:val="28"/>
-        </w:rPr>
-        <w:t xml:space="preserve">218        The Skyline Problem        22.0%        Hard        </w:t>
-      </w:r>
-    </w:p>
-    <w:p>
-      <w:pPr>
-        <w:widowControl w:val="0"/>
-        <w:autoSpaceDE w:val="0"/>
-        <w:autoSpaceDN w:val="0"/>
-        <w:adjustRightInd w:val="0"/>
-        <w:rPr>
-          <w:rFonts w:ascii="Tahoma" w:hAnsi="Tahoma" w:cs="Tahoma"/>
-          <w:color w:val="434343"/>
-          <w:sz w:val="28"/>
-          <w:szCs w:val="28"/>
-        </w:rPr>
-      </w:pPr>
-      <w:r>
-        <w:rPr>
-          <w:rFonts w:ascii="Tahoma" w:hAnsi="Tahoma" w:cs="Tahoma"/>
-          <w:color w:val="434343"/>
-          <w:sz w:val="28"/>
-          <w:szCs w:val="28"/>
-        </w:rPr>
-        <w:t xml:space="preserve">221        Maximal Square        23.5%        Medium        </w:t>
-      </w:r>
-    </w:p>
-    <w:p>
-      <w:pPr>
-        <w:widowControl w:val="0"/>
-        <w:autoSpaceDE w:val="0"/>
-        <w:autoSpaceDN w:val="0"/>
-        <w:adjustRightInd w:val="0"/>
-        <w:rPr>
-          <w:rFonts w:ascii="Tahoma" w:hAnsi="Tahoma" w:cs="Tahoma"/>
-          <w:color w:val="FF0000"/>
-          <w:sz w:val="28"/>
-          <w:szCs w:val="28"/>
-          <w:u w:val="single"/>
-        </w:rPr>
-      </w:pPr>
-      <w:r>
-        <w:rPr>
-          <w:rFonts w:ascii="Tahoma" w:hAnsi="Tahoma" w:cs="Tahoma"/>
-          <w:color w:val="FF0000"/>
-          <w:sz w:val="28"/>
-          <w:szCs w:val="28"/>
-          <w:u w:val="single"/>
-        </w:rPr>
-        <w:t xml:space="preserve">234        Palindrome Linked List        28.0%        Easy        </w:t>
-      </w:r>
-    </w:p>
-    <w:p>
-      <w:pPr>
-        <w:widowControl w:val="0"/>
-        <w:autoSpaceDE w:val="0"/>
-        <w:autoSpaceDN w:val="0"/>
-        <w:adjustRightInd w:val="0"/>
-        <w:rPr>
-          <w:rFonts w:ascii="Tahoma" w:hAnsi="Tahoma" w:cs="Tahoma"/>
-          <w:color w:val="FF0000"/>
-          <w:sz w:val="28"/>
-          <w:szCs w:val="28"/>
-          <w:u w:val="single"/>
-        </w:rPr>
-      </w:pPr>
-      <w:r>
-        <w:rPr>
-          <w:rFonts w:ascii="Tahoma" w:hAnsi="Tahoma" w:cs="Tahoma"/>
-          <w:color w:val="FF0000"/>
-          <w:sz w:val="28"/>
-          <w:szCs w:val="28"/>
-          <w:u w:val="single"/>
-        </w:rPr>
-        <w:t xml:space="preserve">235        Lowest Common Ancestor of a Binary Search Tree        37.7%        Easy        </w:t>
-      </w:r>
-    </w:p>
-    <w:p>
-      <w:pPr>
-        <w:widowControl w:val="0"/>
-        <w:autoSpaceDE w:val="0"/>
-        <w:autoSpaceDN w:val="0"/>
-        <w:adjustRightInd w:val="0"/>
-        <w:rPr>
-          <w:rFonts w:ascii="Tahoma" w:hAnsi="Tahoma" w:cs="Tahoma"/>
-          <w:color w:val="434343"/>
-          <w:sz w:val="28"/>
-          <w:szCs w:val="28"/>
-        </w:rPr>
-      </w:pPr>
-      <w:r>
-        <w:rPr>
-          <w:rFonts w:ascii="Tahoma" w:hAnsi="Tahoma" w:cs="Tahoma"/>
-          <w:color w:val="434343"/>
-          <w:sz w:val="28"/>
-          <w:szCs w:val="28"/>
-        </w:rPr>
-        <w:t xml:space="preserve">236        Lowest Common Ancestor of a Binary Tree        28.8%        Medium        </w:t>
-      </w:r>
-    </w:p>
-    <w:p>
-      <w:pPr>
-        <w:widowControl w:val="0"/>
-        <w:autoSpaceDE w:val="0"/>
-        <w:autoSpaceDN w:val="0"/>
-        <w:adjustRightInd w:val="0"/>
-        <w:rPr>
-          <w:rFonts w:ascii="Tahoma" w:hAnsi="Tahoma" w:cs="Tahoma"/>
-          <w:color w:val="434343"/>
-          <w:sz w:val="28"/>
-          <w:szCs w:val="28"/>
-        </w:rPr>
-      </w:pPr>
-      <w:r>
-        <w:rPr>
-          <w:rFonts w:ascii="Tahoma" w:hAnsi="Tahoma" w:cs="Tahoma"/>
-          <w:color w:val="434343"/>
-          <w:sz w:val="28"/>
-          <w:szCs w:val="28"/>
+        <w:t xml:space="preserve"> of a Binary Tree        28.8%        Medium        </w:t>
+      </w:r>
+    </w:p>
+    <w:p>
+      <w:pPr>
+        <w:widowControl w:val="0"/>
+        <w:autoSpaceDE w:val="0"/>
+        <w:autoSpaceDN w:val="0"/>
+        <w:adjustRightInd w:val="0"/>
+        <w:rPr>
+          <w:rFonts w:ascii="Tahoma" w:hAnsi="Tahoma" w:cs="Tahoma"/>
+          <w:color w:val="FF0000"/>
+          <w:sz w:val="28"/>
+          <w:szCs w:val="28"/>
+          <w:u w:val="single"/>
+        </w:rPr>
+      </w:pPr>
+      <w:r>
+        <w:rPr>
+          <w:rFonts w:ascii="Tahoma" w:hAnsi="Tahoma" w:cs="Tahoma"/>
+          <w:color w:val="FF0000"/>
+          <w:sz w:val="28"/>
+          <w:szCs w:val="28"/>
+          <w:u w:val="single"/>
         </w:rPr>
         <w:t xml:space="preserve">238        Product of Array Except Self        42.6%        Medium        </w:t>
       </w:r>

</xml_diff>